<commit_message>
IndicatorPane First Version + New project structure
</commit_message>
<xml_diff>
--- a/Rapport.docx
+++ b/Rapport.docx
@@ -21,6 +21,13 @@
     <w:p/>
     <w:sdt>
       <w:sdtPr>
+        <w:rPr>
+          <w:rFonts w:asciiTheme="minorHAnsi" w:eastAsiaTheme="minorHAnsi" w:hAnsiTheme="minorHAnsi" w:cstheme="minorBidi"/>
+          <w:color w:val="auto"/>
+          <w:sz w:val="22"/>
+          <w:szCs w:val="22"/>
+          <w:lang w:eastAsia="en-US"/>
+        </w:rPr>
         <w:id w:val="-1656211020"/>
         <w:docPartObj>
           <w:docPartGallery w:val="Table of Contents"/>
@@ -29,13 +36,8 @@
       </w:sdtPr>
       <w:sdtEndPr>
         <w:rPr>
-          <w:rFonts w:asciiTheme="minorHAnsi" w:eastAsiaTheme="minorHAnsi" w:hAnsiTheme="minorHAnsi" w:cstheme="minorBidi"/>
           <w:b/>
           <w:bCs/>
-          <w:color w:val="auto"/>
-          <w:sz w:val="22"/>
-          <w:szCs w:val="22"/>
-          <w:lang w:eastAsia="en-US"/>
         </w:rPr>
       </w:sdtEndPr>
       <w:sdtContent>
@@ -54,7 +56,9 @@
               <w:tab w:val="right" w:leader="dot" w:pos="9062"/>
             </w:tabs>
             <w:rPr>
-              <w:noProof/>
+              <w:rFonts w:eastAsiaTheme="minorEastAsia"/>
+              <w:noProof/>
+              <w:lang w:eastAsia="fr-FR"/>
             </w:rPr>
           </w:pPr>
           <w:r>
@@ -66,23 +70,156 @@
           <w:r>
             <w:fldChar w:fldCharType="separate"/>
           </w:r>
-          <w:hyperlink w:anchor="_Toc20760084" w:history="1">
+          <w:bookmarkStart w:id="0" w:name="_GoBack"/>
+          <w:bookmarkEnd w:id="0"/>
+          <w:r>
+            <w:rPr>
+              <w:rStyle w:val="Lienhypertexte"/>
+              <w:noProof/>
+            </w:rPr>
+            <w:fldChar w:fldCharType="begin"/>
+          </w:r>
+          <w:r>
+            <w:rPr>
+              <w:rStyle w:val="Lienhypertexte"/>
+              <w:noProof/>
+            </w:rPr>
+            <w:instrText xml:space="preserve"> </w:instrText>
+          </w:r>
+          <w:r>
+            <w:rPr>
+              <w:noProof/>
+            </w:rPr>
+            <w:instrText>HYPERLINK \l "_Toc21356549"</w:instrText>
+          </w:r>
+          <w:r>
+            <w:rPr>
+              <w:rStyle w:val="Lienhypertexte"/>
+              <w:noProof/>
+            </w:rPr>
+            <w:instrText xml:space="preserve"> </w:instrText>
+          </w:r>
+          <w:r>
+            <w:rPr>
+              <w:rStyle w:val="Lienhypertexte"/>
+              <w:noProof/>
+            </w:rPr>
+          </w:r>
+          <w:r>
+            <w:rPr>
+              <w:rStyle w:val="Lienhypertexte"/>
+              <w:noProof/>
+            </w:rPr>
+            <w:fldChar w:fldCharType="separate"/>
+          </w:r>
+          <w:r>
+            <w:rPr>
+              <w:rStyle w:val="Lienhypertexte"/>
+              <w:noProof/>
+            </w:rPr>
+            <w:t>Introduction</w:t>
+          </w:r>
+          <w:r>
+            <w:rPr>
+              <w:noProof/>
+              <w:webHidden/>
+            </w:rPr>
+            <w:tab/>
+          </w:r>
+          <w:r>
+            <w:rPr>
+              <w:noProof/>
+              <w:webHidden/>
+            </w:rPr>
+            <w:fldChar w:fldCharType="begin"/>
+          </w:r>
+          <w:r>
+            <w:rPr>
+              <w:noProof/>
+              <w:webHidden/>
+            </w:rPr>
+            <w:instrText xml:space="preserve"> PAGEREF _Toc21356549 \h </w:instrText>
+          </w:r>
+          <w:r>
+            <w:rPr>
+              <w:noProof/>
+              <w:webHidden/>
+            </w:rPr>
+          </w:r>
+          <w:r>
+            <w:rPr>
+              <w:noProof/>
+              <w:webHidden/>
+            </w:rPr>
+            <w:fldChar w:fldCharType="separate"/>
+          </w:r>
+          <w:r>
+            <w:rPr>
+              <w:noProof/>
+              <w:webHidden/>
+            </w:rPr>
+            <w:t>3</w:t>
+          </w:r>
+          <w:r>
+            <w:rPr>
+              <w:noProof/>
+              <w:webHidden/>
+            </w:rPr>
+            <w:fldChar w:fldCharType="end"/>
+          </w:r>
+          <w:r>
+            <w:rPr>
+              <w:rStyle w:val="Lienhypertexte"/>
+              <w:noProof/>
+            </w:rPr>
+            <w:fldChar w:fldCharType="end"/>
+          </w:r>
+        </w:p>
+        <w:p>
+          <w:pPr>
+            <w:pStyle w:val="TM1"/>
+            <w:tabs>
+              <w:tab w:val="left" w:pos="440"/>
+              <w:tab w:val="right" w:leader="dot" w:pos="9062"/>
+            </w:tabs>
+            <w:rPr>
+              <w:rFonts w:eastAsiaTheme="minorEastAsia"/>
+              <w:noProof/>
+              <w:lang w:eastAsia="fr-FR"/>
+            </w:rPr>
+          </w:pPr>
+          <w:hyperlink w:anchor="_Toc21356550" w:history="1">
             <w:r>
               <w:rPr>
                 <w:rStyle w:val="Lienhypertexte"/>
                 <w:noProof/>
               </w:rPr>
-              <w:t>Introduction</w:t>
-            </w:r>
-            <w:r>
-              <w:rPr>
-                <w:noProof/>
-                <w:webHidden/>
+              <w:t>I.</w:t>
+            </w:r>
+            <w:r>
+              <w:rPr>
+                <w:rFonts w:eastAsiaTheme="minorEastAsia"/>
+                <w:noProof/>
+                <w:lang w:eastAsia="fr-FR"/>
               </w:rPr>
               <w:tab/>
             </w:r>
             <w:r>
               <w:rPr>
+                <w:rStyle w:val="Lienhypertexte"/>
+                <w:noProof/>
+              </w:rPr>
+              <w:t>Description des personas</w:t>
+            </w:r>
+            <w:r>
+              <w:rPr>
+                <w:noProof/>
+                <w:webHidden/>
+              </w:rPr>
+              <w:tab/>
+            </w:r>
+            <w:r>
+              <w:rPr>
                 <w:noProof/>
                 <w:webHidden/>
               </w:rPr>
@@ -93,7 +230,7 @@
                 <w:noProof/>
                 <w:webHidden/>
               </w:rPr>
-              <w:instrText xml:space="preserve"> PAGEREF _Toc20760084 \h </w:instrText>
+              <w:instrText xml:space="preserve"> PAGEREF _Toc21356550 \h </w:instrText>
             </w:r>
             <w:r>
               <w:rPr>
@@ -132,20 +269,24 @@
               <w:tab w:val="right" w:leader="dot" w:pos="9062"/>
             </w:tabs>
             <w:rPr>
-              <w:noProof/>
+              <w:rFonts w:eastAsiaTheme="minorEastAsia"/>
+              <w:noProof/>
+              <w:lang w:eastAsia="fr-FR"/>
             </w:rPr>
           </w:pPr>
-          <w:hyperlink w:anchor="_Toc20760085" w:history="1">
+          <w:hyperlink w:anchor="_Toc21356551" w:history="1">
             <w:r>
               <w:rPr>
                 <w:rStyle w:val="Lienhypertexte"/>
                 <w:noProof/>
               </w:rPr>
-              <w:t>I.</w:t>
-            </w:r>
-            <w:r>
-              <w:rPr>
-                <w:noProof/>
+              <w:t>II.</w:t>
+            </w:r>
+            <w:r>
+              <w:rPr>
+                <w:rFonts w:eastAsiaTheme="minorEastAsia"/>
+                <w:noProof/>
+                <w:lang w:eastAsia="fr-FR"/>
               </w:rPr>
               <w:tab/>
             </w:r>
@@ -154,7 +295,7 @@
                 <w:rStyle w:val="Lienhypertexte"/>
                 <w:noProof/>
               </w:rPr>
-              <w:t>Création de personas</w:t>
+              <w:t>Maquettes papiers</w:t>
             </w:r>
             <w:r>
               <w:rPr>
@@ -175,7 +316,7 @@
                 <w:noProof/>
                 <w:webHidden/>
               </w:rPr>
-              <w:instrText xml:space="preserve"> PAGEREF _Toc20760085 \h </w:instrText>
+              <w:instrText xml:space="preserve"> PAGEREF _Toc21356551 \h </w:instrText>
             </w:r>
             <w:r>
               <w:rPr>
@@ -196,6 +337,178 @@
                 <w:webHidden/>
               </w:rPr>
               <w:t>3</w:t>
+            </w:r>
+            <w:r>
+              <w:rPr>
+                <w:noProof/>
+                <w:webHidden/>
+              </w:rPr>
+              <w:fldChar w:fldCharType="end"/>
+            </w:r>
+          </w:hyperlink>
+        </w:p>
+        <w:p>
+          <w:pPr>
+            <w:pStyle w:val="TM1"/>
+            <w:tabs>
+              <w:tab w:val="left" w:pos="660"/>
+              <w:tab w:val="right" w:leader="dot" w:pos="9062"/>
+            </w:tabs>
+            <w:rPr>
+              <w:rFonts w:eastAsiaTheme="minorEastAsia"/>
+              <w:noProof/>
+              <w:lang w:eastAsia="fr-FR"/>
+            </w:rPr>
+          </w:pPr>
+          <w:hyperlink w:anchor="_Toc21356552" w:history="1">
+            <w:r>
+              <w:rPr>
+                <w:rStyle w:val="Lienhypertexte"/>
+                <w:noProof/>
+              </w:rPr>
+              <w:t>III.</w:t>
+            </w:r>
+            <w:r>
+              <w:rPr>
+                <w:rFonts w:eastAsiaTheme="minorEastAsia"/>
+                <w:noProof/>
+                <w:lang w:eastAsia="fr-FR"/>
+              </w:rPr>
+              <w:tab/>
+            </w:r>
+            <w:r>
+              <w:rPr>
+                <w:rStyle w:val="Lienhypertexte"/>
+                <w:noProof/>
+              </w:rPr>
+              <w:t>Résultat obtenu</w:t>
+            </w:r>
+            <w:r>
+              <w:rPr>
+                <w:noProof/>
+                <w:webHidden/>
+              </w:rPr>
+              <w:tab/>
+            </w:r>
+            <w:r>
+              <w:rPr>
+                <w:noProof/>
+                <w:webHidden/>
+              </w:rPr>
+              <w:fldChar w:fldCharType="begin"/>
+            </w:r>
+            <w:r>
+              <w:rPr>
+                <w:noProof/>
+                <w:webHidden/>
+              </w:rPr>
+              <w:instrText xml:space="preserve"> PAGEREF _Toc21356552 \h </w:instrText>
+            </w:r>
+            <w:r>
+              <w:rPr>
+                <w:noProof/>
+                <w:webHidden/>
+              </w:rPr>
+            </w:r>
+            <w:r>
+              <w:rPr>
+                <w:noProof/>
+                <w:webHidden/>
+              </w:rPr>
+              <w:fldChar w:fldCharType="separate"/>
+            </w:r>
+            <w:r>
+              <w:rPr>
+                <w:noProof/>
+                <w:webHidden/>
+              </w:rPr>
+              <w:t>3</w:t>
+            </w:r>
+            <w:r>
+              <w:rPr>
+                <w:noProof/>
+                <w:webHidden/>
+              </w:rPr>
+              <w:fldChar w:fldCharType="end"/>
+            </w:r>
+          </w:hyperlink>
+        </w:p>
+        <w:p>
+          <w:pPr>
+            <w:pStyle w:val="TM1"/>
+            <w:tabs>
+              <w:tab w:val="left" w:pos="660"/>
+              <w:tab w:val="right" w:leader="dot" w:pos="9062"/>
+            </w:tabs>
+            <w:rPr>
+              <w:rFonts w:eastAsiaTheme="minorEastAsia"/>
+              <w:noProof/>
+              <w:lang w:eastAsia="fr-FR"/>
+            </w:rPr>
+          </w:pPr>
+          <w:hyperlink w:anchor="_Toc21356553" w:history="1">
+            <w:r>
+              <w:rPr>
+                <w:rStyle w:val="Lienhypertexte"/>
+                <w:noProof/>
+              </w:rPr>
+              <w:t>IV.</w:t>
+            </w:r>
+            <w:r>
+              <w:rPr>
+                <w:rFonts w:eastAsiaTheme="minorEastAsia"/>
+                <w:noProof/>
+                <w:lang w:eastAsia="fr-FR"/>
+              </w:rPr>
+              <w:tab/>
+            </w:r>
+            <w:r>
+              <w:rPr>
+                <w:rStyle w:val="Lienhypertexte"/>
+                <w:noProof/>
+              </w:rPr>
+              <w:t>Justification des choix retenus (maquette et rendu)</w:t>
+            </w:r>
+            <w:r>
+              <w:rPr>
+                <w:noProof/>
+                <w:webHidden/>
+              </w:rPr>
+              <w:tab/>
+            </w:r>
+            <w:r>
+              <w:rPr>
+                <w:noProof/>
+                <w:webHidden/>
+              </w:rPr>
+              <w:fldChar w:fldCharType="begin"/>
+            </w:r>
+            <w:r>
+              <w:rPr>
+                <w:noProof/>
+                <w:webHidden/>
+              </w:rPr>
+              <w:instrText xml:space="preserve"> PAGEREF _Toc21356553 \h </w:instrText>
+            </w:r>
+            <w:r>
+              <w:rPr>
+                <w:noProof/>
+                <w:webHidden/>
+              </w:rPr>
+            </w:r>
+            <w:r>
+              <w:rPr>
+                <w:noProof/>
+                <w:webHidden/>
+              </w:rPr>
+              <w:fldChar w:fldCharType="separate"/>
+            </w:r>
+            <w:r>
+              <w:rPr>
+                <w:noProof/>
+                <w:webHidden/>
+              </w:rPr>
+              <w:t>4</w:t>
             </w:r>
             <w:r>
               <w:rPr>
@@ -214,20 +527,24 @@
               <w:tab w:val="right" w:leader="dot" w:pos="9062"/>
             </w:tabs>
             <w:rPr>
-              <w:noProof/>
+              <w:rFonts w:eastAsiaTheme="minorEastAsia"/>
+              <w:noProof/>
+              <w:lang w:eastAsia="fr-FR"/>
             </w:rPr>
           </w:pPr>
-          <w:hyperlink w:anchor="_Toc20760086" w:history="1">
+          <w:hyperlink w:anchor="_Toc21356554" w:history="1">
             <w:r>
               <w:rPr>
                 <w:rStyle w:val="Lienhypertexte"/>
                 <w:noProof/>
               </w:rPr>
-              <w:t>II.</w:t>
-            </w:r>
-            <w:r>
-              <w:rPr>
-                <w:noProof/>
+              <w:t>V.</w:t>
+            </w:r>
+            <w:r>
+              <w:rPr>
+                <w:rFonts w:eastAsiaTheme="minorEastAsia"/>
+                <w:noProof/>
+                <w:lang w:eastAsia="fr-FR"/>
               </w:rPr>
               <w:tab/>
             </w:r>
@@ -236,7 +553,7 @@
                 <w:rStyle w:val="Lienhypertexte"/>
                 <w:noProof/>
               </w:rPr>
-              <w:t>Maquettes d’interface</w:t>
+              <w:t>Difficultés rencontrées pendant l’implémentation</w:t>
             </w:r>
             <w:r>
               <w:rPr>
@@ -257,7 +574,7 @@
                 <w:noProof/>
                 <w:webHidden/>
               </w:rPr>
-              <w:instrText xml:space="preserve"> PAGEREF _Toc20760086 \h </w:instrText>
+              <w:instrText xml:space="preserve"> PAGEREF _Toc21356554 \h </w:instrText>
             </w:r>
             <w:r>
               <w:rPr>
@@ -277,171 +594,7 @@
                 <w:noProof/>
                 <w:webHidden/>
               </w:rPr>
-              <w:t>3</w:t>
-            </w:r>
-            <w:r>
-              <w:rPr>
-                <w:noProof/>
-                <w:webHidden/>
-              </w:rPr>
-              <w:fldChar w:fldCharType="end"/>
-            </w:r>
-          </w:hyperlink>
-        </w:p>
-        <w:p>
-          <w:pPr>
-            <w:pStyle w:val="TM1"/>
-            <w:tabs>
-              <w:tab w:val="left" w:pos="660"/>
-              <w:tab w:val="right" w:leader="dot" w:pos="9062"/>
-            </w:tabs>
-            <w:rPr>
-              <w:noProof/>
-            </w:rPr>
-          </w:pPr>
-          <w:hyperlink w:anchor="_Toc20760087" w:history="1">
-            <w:r>
-              <w:rPr>
-                <w:rStyle w:val="Lienhypertexte"/>
-                <w:noProof/>
-              </w:rPr>
-              <w:t>III.</w:t>
-            </w:r>
-            <w:r>
-              <w:rPr>
-                <w:noProof/>
-              </w:rPr>
-              <w:tab/>
-            </w:r>
-            <w:r>
-              <w:rPr>
-                <w:rStyle w:val="Lienhypertexte"/>
-                <w:noProof/>
-              </w:rPr>
-              <w:t>Résultat obtenu</w:t>
-            </w:r>
-            <w:r>
-              <w:rPr>
-                <w:noProof/>
-                <w:webHidden/>
-              </w:rPr>
-              <w:tab/>
-            </w:r>
-            <w:r>
-              <w:rPr>
-                <w:noProof/>
-                <w:webHidden/>
-              </w:rPr>
-              <w:fldChar w:fldCharType="begin"/>
-            </w:r>
-            <w:r>
-              <w:rPr>
-                <w:noProof/>
-                <w:webHidden/>
-              </w:rPr>
-              <w:instrText xml:space="preserve"> PAGEREF _Toc20760087 \h </w:instrText>
-            </w:r>
-            <w:r>
-              <w:rPr>
-                <w:noProof/>
-                <w:webHidden/>
-              </w:rPr>
-            </w:r>
-            <w:r>
-              <w:rPr>
-                <w:noProof/>
-                <w:webHidden/>
-              </w:rPr>
-              <w:fldChar w:fldCharType="separate"/>
-            </w:r>
-            <w:r>
-              <w:rPr>
-                <w:noProof/>
-                <w:webHidden/>
-              </w:rPr>
-              <w:t>3</w:t>
-            </w:r>
-            <w:r>
-              <w:rPr>
-                <w:noProof/>
-                <w:webHidden/>
-              </w:rPr>
-              <w:fldChar w:fldCharType="end"/>
-            </w:r>
-          </w:hyperlink>
-        </w:p>
-        <w:p>
-          <w:pPr>
-            <w:pStyle w:val="TM1"/>
-            <w:tabs>
-              <w:tab w:val="left" w:pos="660"/>
-              <w:tab w:val="right" w:leader="dot" w:pos="9062"/>
-            </w:tabs>
-            <w:rPr>
-              <w:noProof/>
-            </w:rPr>
-          </w:pPr>
-          <w:hyperlink w:anchor="_Toc20760088" w:history="1">
-            <w:r>
-              <w:rPr>
-                <w:rStyle w:val="Lienhypertexte"/>
-                <w:noProof/>
-              </w:rPr>
-              <w:t>IV.</w:t>
-            </w:r>
-            <w:r>
-              <w:rPr>
-                <w:noProof/>
-              </w:rPr>
-              <w:tab/>
-            </w:r>
-            <w:r>
-              <w:rPr>
-                <w:rStyle w:val="Lienhypertexte"/>
-                <w:noProof/>
-              </w:rPr>
-              <w:t>Comparaison avec l’objectif de départ</w:t>
-            </w:r>
-            <w:r>
-              <w:rPr>
-                <w:noProof/>
-                <w:webHidden/>
-              </w:rPr>
-              <w:tab/>
-            </w:r>
-            <w:r>
-              <w:rPr>
-                <w:noProof/>
-                <w:webHidden/>
-              </w:rPr>
-              <w:fldChar w:fldCharType="begin"/>
-            </w:r>
-            <w:r>
-              <w:rPr>
-                <w:noProof/>
-                <w:webHidden/>
-              </w:rPr>
-              <w:instrText xml:space="preserve"> PAGEREF _Toc20760088 \h </w:instrText>
-            </w:r>
-            <w:r>
-              <w:rPr>
-                <w:noProof/>
-                <w:webHidden/>
-              </w:rPr>
-            </w:r>
-            <w:r>
-              <w:rPr>
-                <w:noProof/>
-                <w:webHidden/>
-              </w:rPr>
-              <w:fldChar w:fldCharType="separate"/>
-            </w:r>
-            <w:r>
-              <w:rPr>
-                <w:noProof/>
-                <w:webHidden/>
-              </w:rPr>
-              <w:t>3</w:t>
+              <w:t>4</w:t>
             </w:r>
             <w:r>
               <w:rPr>
@@ -459,10 +612,12 @@
               <w:tab w:val="right" w:leader="dot" w:pos="9062"/>
             </w:tabs>
             <w:rPr>
-              <w:noProof/>
+              <w:rFonts w:eastAsiaTheme="minorEastAsia"/>
+              <w:noProof/>
+              <w:lang w:eastAsia="fr-FR"/>
             </w:rPr>
           </w:pPr>
-          <w:hyperlink w:anchor="_Toc20760089" w:history="1">
+          <w:hyperlink w:anchor="_Toc21356555" w:history="1">
             <w:r>
               <w:rPr>
                 <w:rStyle w:val="Lienhypertexte"/>
@@ -489,7 +644,7 @@
                 <w:noProof/>
                 <w:webHidden/>
               </w:rPr>
-              <w:instrText xml:space="preserve"> PAGEREF _Toc20760089 \h </w:instrText>
+              <w:instrText xml:space="preserve"> PAGEREF _Toc21356555 \h </w:instrText>
             </w:r>
             <w:r>
               <w:rPr>
@@ -509,7 +664,7 @@
                 <w:noProof/>
                 <w:webHidden/>
               </w:rPr>
-              <w:t>3</w:t>
+              <w:t>4</w:t>
             </w:r>
             <w:r>
               <w:rPr>
@@ -541,12 +696,12 @@
       <w:pPr>
         <w:pStyle w:val="Titre1"/>
       </w:pPr>
-      <w:bookmarkStart w:id="0" w:name="_Toc20760084"/>
+      <w:bookmarkStart w:id="1" w:name="_Toc21356549"/>
       <w:r>
         <w:lastRenderedPageBreak/>
         <w:t>Introduction</w:t>
       </w:r>
-      <w:bookmarkEnd w:id="0"/>
+      <w:bookmarkEnd w:id="1"/>
     </w:p>
     <w:p>
       <w:r>
@@ -563,13 +718,29 @@
         <w:jc w:val="both"/>
       </w:pPr>
       <w:r>
-        <w:t>Le responsable informatique des lycées d’Annecy vous a demandé de réaliser une</w:t>
+        <w:t xml:space="preserve">Le responsable informatique des lycées d’Annecy vous a demandé de réaliser une application d’aide à l’analyse de données géographiques. </w:t>
+      </w:r>
+    </w:p>
+    <w:p>
+      <w:pPr>
+        <w:jc w:val="both"/>
+      </w:pPr>
+      <w:r>
+        <w:t xml:space="preserve">L’idée est de pouvoir offrir un outil aux professeurs (d’histoire géographie plutôt) et aux élèves pour afficher dynamiquement certaines données selon des critères définis par eux. </w:t>
+      </w:r>
+    </w:p>
+    <w:p>
+      <w:pPr>
+        <w:jc w:val="both"/>
+      </w:pPr>
+      <w:r>
+        <w:t>Les contraintes sont d’avoir un client lourd, de fonctionner sans connexion et de</w:t>
       </w:r>
       <w:r>
         <w:t xml:space="preserve"> </w:t>
       </w:r>
       <w:r>
-        <w:t>application d’aide à l’analyse de données géographiques.</w:t>
+        <w:t>proposer une vue cartographique.</w:t>
       </w:r>
       <w:r>
         <w:t xml:space="preserve"> </w:t>
@@ -579,48 +750,6 @@
       <w:pPr>
         <w:jc w:val="both"/>
       </w:pPr>
-      <w:r>
-        <w:t>L’idée est de pouvoir offrir un outil aux professeurs (d’histoire géographie plutôt)</w:t>
-      </w:r>
-      <w:r>
-        <w:t xml:space="preserve"> </w:t>
-      </w:r>
-      <w:r>
-        <w:t>et aux élèves pour afficher dynamiquement certaines données selon des critères</w:t>
-      </w:r>
-      <w:r>
-        <w:t xml:space="preserve"> </w:t>
-      </w:r>
-      <w:r>
-        <w:t>définis par eux.</w:t>
-      </w:r>
-      <w:r>
-        <w:t xml:space="preserve"> </w:t>
-      </w:r>
-    </w:p>
-    <w:p>
-      <w:pPr>
-        <w:jc w:val="both"/>
-      </w:pPr>
-      <w:r>
-        <w:t>Les contraintes sont d’avoir un client lourd, de fonctionner sans connexion et de</w:t>
-      </w:r>
-      <w:r>
-        <w:t xml:space="preserve"> </w:t>
-      </w:r>
-      <w:r>
-        <w:t>proposer une vue cartographique.</w:t>
-      </w:r>
-      <w:r>
-        <w:t xml:space="preserve"> </w:t>
-      </w:r>
-    </w:p>
-    <w:p>
-      <w:pPr>
-        <w:jc w:val="both"/>
-      </w:pPr>
-      <w:bookmarkStart w:id="1" w:name="_GoBack"/>
-      <w:bookmarkEnd w:id="1"/>
       <w:r>
         <w:t>Vous n’avez pas pu obtenir d’accréditation pour rencontrer des</w:t>
       </w:r>
@@ -726,16 +855,26 @@
           <w:numId w:val="1"/>
         </w:numPr>
       </w:pPr>
-      <w:r>
-        <w:t xml:space="preserve">Identification de </w:t>
+      <w:bookmarkStart w:id="2" w:name="_Toc21356550"/>
+      <w:r>
+        <w:t>Description</w:t>
+      </w:r>
+      <w:r>
+        <w:t xml:space="preserve"> de</w:t>
+      </w:r>
+      <w:r>
+        <w:t>s</w:t>
+      </w:r>
+      <w:r>
+        <w:t xml:space="preserve"> </w:t>
       </w:r>
       <w:proofErr w:type="spellStart"/>
       <w:r>
         <w:t>personas</w:t>
       </w:r>
+      <w:bookmarkEnd w:id="2"/>
       <w:proofErr w:type="spellEnd"/>
     </w:p>
-    <w:p/>
     <w:p>
       <w:pPr>
         <w:pStyle w:val="Titre1"/>
@@ -744,13 +883,12 @@
           <w:numId w:val="1"/>
         </w:numPr>
       </w:pPr>
-      <w:bookmarkStart w:id="2" w:name="_Toc20760086"/>
-      <w:r>
-        <w:t>Maquettes d’interface</w:t>
-      </w:r>
-      <w:bookmarkEnd w:id="2"/>
-    </w:p>
-    <w:p/>
+      <w:bookmarkStart w:id="3" w:name="_Toc21356551"/>
+      <w:r>
+        <w:t>Maquettes papiers</w:t>
+      </w:r>
+      <w:bookmarkEnd w:id="3"/>
+    </w:p>
     <w:p>
       <w:pPr>
         <w:pStyle w:val="Titre1"/>
@@ -759,11 +897,11 @@
           <w:numId w:val="1"/>
         </w:numPr>
       </w:pPr>
-      <w:bookmarkStart w:id="3" w:name="_Toc20760087"/>
+      <w:bookmarkStart w:id="4" w:name="_Toc21356552"/>
       <w:r>
         <w:t>Résultat obtenu</w:t>
       </w:r>
-      <w:bookmarkEnd w:id="3"/>
+      <w:bookmarkEnd w:id="4"/>
     </w:p>
     <w:p/>
     <w:p>
@@ -774,14 +912,13 @@
           <w:numId w:val="1"/>
         </w:numPr>
       </w:pPr>
-      <w:bookmarkStart w:id="4" w:name="_Toc20760088"/>
+      <w:bookmarkStart w:id="5" w:name="_Toc21356553"/>
       <w:r>
         <w:lastRenderedPageBreak/>
-        <w:t>Comparaison avec l’objectif de départ</w:t>
-      </w:r>
-      <w:bookmarkEnd w:id="4"/>
-    </w:p>
-    <w:p/>
+        <w:t>Justification des choix retenus (maquette et rendu)</w:t>
+      </w:r>
+      <w:bookmarkEnd w:id="5"/>
+    </w:p>
     <w:p>
       <w:pPr>
         <w:pStyle w:val="Titre1"/>
@@ -790,20 +927,21 @@
           <w:numId w:val="1"/>
         </w:numPr>
       </w:pPr>
-      <w:r>
-        <w:t>Les difficultés rencontrées</w:t>
-      </w:r>
-    </w:p>
-    <w:p/>
+      <w:bookmarkStart w:id="6" w:name="_Toc21356554"/>
+      <w:r>
+        <w:t>Difficultés rencontrées pendant l’implémentation</w:t>
+      </w:r>
+      <w:bookmarkEnd w:id="6"/>
+    </w:p>
     <w:p>
       <w:pPr>
         <w:pStyle w:val="Titre1"/>
       </w:pPr>
-      <w:bookmarkStart w:id="5" w:name="_Toc20760089"/>
+      <w:bookmarkStart w:id="7" w:name="_Toc21356555"/>
       <w:r>
         <w:t>Conclusion</w:t>
       </w:r>
-      <w:bookmarkEnd w:id="5"/>
+      <w:bookmarkEnd w:id="7"/>
     </w:p>
     <w:sectPr>
       <w:pgSz w:w="11906" w:h="16838"/>
@@ -1758,7 +1896,7 @@
 </file>
 
 <file path=customXml/itemProps1.xml><?xml version="1.0" encoding="utf-8"?>
-<ds:datastoreItem xmlns:ds="http://schemas.openxmlformats.org/officeDocument/2006/customXml" ds:itemID="{CE945E3B-791D-4130-B454-142ED619FC20}">
+<ds:datastoreItem xmlns:ds="http://schemas.openxmlformats.org/officeDocument/2006/customXml" ds:itemID="{D745E1DD-1CD2-4AA9-BDE7-FEFCC1F55944}">
   <ds:schemaRefs>
     <ds:schemaRef ds:uri="http://schemas.openxmlformats.org/officeDocument/2006/bibliography"/>
   </ds:schemaRefs>

</xml_diff>